<commit_message>
Updated MoM Meet Report and StatusTracker3.xlsx for week(11feb-18feb)
</commit_message>
<xml_diff>
--- a/MoM/MOM Meet Report.docx
+++ b/MoM/MOM Meet Report.docx
@@ -1045,6 +1045,272 @@
           <w:szCs w:val="32"/>
         </w:rPr>
         <w:t>.</w:t>
+      </w:r>
+    </w:p>
+    <w:p>
+      <w:pPr>
+        <w:pStyle w:val="Normal"/>
+        <w:rPr>
+          <w:sz w:val="32"/>
+          <w:szCs w:val="32"/>
+        </w:rPr>
+      </w:pPr>
+    </w:p>
+    <w:p>
+      <w:pPr>
+        <w:pStyle w:val="Normal"/>
+        <w:rPr>
+          <w:sz w:val="32"/>
+          <w:szCs w:val="32"/>
+        </w:rPr>
+      </w:pPr>
+      <w:r>
+        <w:rPr>
+          <w:sz w:val="32"/>
+          <w:szCs w:val="32"/>
+        </w:rPr>
+        <w:t>MOM: Meet 4 (17 Feb 2024)</w:t>
+      </w:r>
+      <w:r>
+        <w:br/>
+      </w:r>
+      <w:r>
+        <w:br/>
+      </w:r>
+      <w:r>
+        <w:rPr>
+          <w:sz w:val="32"/>
+          <w:szCs w:val="32"/>
+        </w:rPr>
+        <w:t xml:space="preserve">Today in the meet we </w:t>
+      </w:r>
+      <w:r>
+        <w:rPr>
+          <w:sz w:val="32"/>
+          <w:szCs w:val="32"/>
+        </w:rPr>
+        <w:t>the discusse</w:t>
+      </w:r>
+      <w:r>
+        <w:rPr>
+          <w:sz w:val="32"/>
+          <w:szCs w:val="32"/>
+        </w:rPr>
+        <w:t>d upon</w:t>
+      </w:r>
+      <w:r>
+        <w:rPr>
+          <w:sz w:val="32"/>
+          <w:szCs w:val="32"/>
+        </w:rPr>
+        <w:t xml:space="preserve"> our </w:t>
+      </w:r>
+      <w:r>
+        <w:rPr>
+          <w:sz w:val="32"/>
+          <w:szCs w:val="32"/>
+        </w:rPr>
+        <w:t>project. Since</w:t>
+      </w:r>
+      <w:r>
+        <w:rPr>
+          <w:sz w:val="32"/>
+          <w:szCs w:val="32"/>
+        </w:rPr>
+        <w:t xml:space="preserve"> we have started </w:t>
+      </w:r>
+      <w:r>
+        <w:rPr>
+          <w:sz w:val="32"/>
+          <w:szCs w:val="32"/>
+        </w:rPr>
+        <w:t>working</w:t>
+      </w:r>
+      <w:r>
+        <w:rPr>
+          <w:sz w:val="32"/>
+          <w:szCs w:val="32"/>
+        </w:rPr>
+        <w:t xml:space="preserve"> on </w:t>
+      </w:r>
+      <w:r>
+        <w:rPr>
+          <w:sz w:val="32"/>
+          <w:szCs w:val="32"/>
+        </w:rPr>
+        <w:t>code</w:t>
+      </w:r>
+      <w:r>
+        <w:rPr>
+          <w:sz w:val="32"/>
+          <w:szCs w:val="32"/>
+        </w:rPr>
+        <w:t xml:space="preserve"> we are reviewing it will the client simultaneously to ensure that it is </w:t>
+      </w:r>
+      <w:r>
+        <w:rPr>
+          <w:sz w:val="32"/>
+          <w:szCs w:val="32"/>
+        </w:rPr>
+        <w:t>up to</w:t>
+      </w:r>
+      <w:r>
+        <w:rPr>
+          <w:sz w:val="32"/>
+          <w:szCs w:val="32"/>
+        </w:rPr>
+        <w:t xml:space="preserve"> their </w:t>
+      </w:r>
+      <w:r>
+        <w:rPr>
+          <w:sz w:val="32"/>
+          <w:szCs w:val="32"/>
+        </w:rPr>
+        <w:t>requirements. We</w:t>
+      </w:r>
+      <w:r>
+        <w:rPr>
+          <w:sz w:val="32"/>
+          <w:szCs w:val="32"/>
+        </w:rPr>
+        <w:t xml:space="preserve"> will keep doin</w:t>
+      </w:r>
+      <w:r>
+        <w:rPr>
+          <w:sz w:val="32"/>
+          <w:szCs w:val="32"/>
+        </w:rPr>
+        <w:t>g this throughout the project to ensure that we build the product properly.</w:t>
+      </w:r>
+    </w:p>
+    <w:p>
+      <w:pPr>
+        <w:pStyle w:val="Normal"/>
+        <w:rPr>
+          <w:sz w:val="32"/>
+          <w:szCs w:val="32"/>
+        </w:rPr>
+      </w:pPr>
+      <w:r>
+        <w:rPr>
+          <w:sz w:val="32"/>
+          <w:szCs w:val="32"/>
+        </w:rPr>
+        <w:t>Apart from that, we discussed the program's limitations since all the requirements might be difficult/infeasible to incorporate.</w:t>
+      </w:r>
+      <w:r>
+        <w:rPr>
+          <w:sz w:val="32"/>
+          <w:szCs w:val="32"/>
+        </w:rPr>
+        <w:t xml:space="preserve"> We</w:t>
+      </w:r>
+      <w:r>
+        <w:rPr>
+          <w:sz w:val="32"/>
+          <w:szCs w:val="32"/>
+        </w:rPr>
+        <w:t xml:space="preserve"> </w:t>
+      </w:r>
+      <w:r>
+        <w:rPr>
+          <w:sz w:val="32"/>
+          <w:szCs w:val="32"/>
+        </w:rPr>
+        <w:t>will</w:t>
+      </w:r>
+      <w:r>
+        <w:rPr>
+          <w:sz w:val="32"/>
+          <w:szCs w:val="32"/>
+        </w:rPr>
+        <w:t xml:space="preserve"> again keep reviewing all these </w:t>
+      </w:r>
+      <w:r>
+        <w:rPr>
+          <w:sz w:val="32"/>
+          <w:szCs w:val="32"/>
+        </w:rPr>
+        <w:t xml:space="preserve">barriers with </w:t>
+      </w:r>
+      <w:r>
+        <w:rPr>
+          <w:sz w:val="32"/>
+          <w:szCs w:val="32"/>
+        </w:rPr>
+        <w:t>the client</w:t>
+      </w:r>
+      <w:r>
+        <w:rPr>
+          <w:sz w:val="32"/>
+          <w:szCs w:val="32"/>
+        </w:rPr>
+        <w:t xml:space="preserve"> regularly and try our best to </w:t>
+      </w:r>
+      <w:r>
+        <w:rPr>
+          <w:sz w:val="32"/>
+          <w:szCs w:val="32"/>
+        </w:rPr>
+        <w:t>come up</w:t>
+      </w:r>
+      <w:r>
+        <w:rPr>
+          <w:sz w:val="32"/>
+          <w:szCs w:val="32"/>
+        </w:rPr>
+        <w:t xml:space="preserve"> with </w:t>
+      </w:r>
+      <w:r>
+        <w:rPr>
+          <w:sz w:val="32"/>
+          <w:szCs w:val="32"/>
+        </w:rPr>
+        <w:t>the</w:t>
+      </w:r>
+      <w:r>
+        <w:rPr>
+          <w:sz w:val="32"/>
+          <w:szCs w:val="32"/>
+        </w:rPr>
+        <w:t xml:space="preserve"> solution before the delivery.</w:t>
+      </w:r>
+    </w:p>
+    <w:p>
+      <w:pPr>
+        <w:pStyle w:val="Normal"/>
+        <w:rPr>
+          <w:sz w:val="32"/>
+          <w:szCs w:val="32"/>
+        </w:rPr>
+      </w:pPr>
+      <w:r>
+        <w:rPr>
+          <w:sz w:val="32"/>
+          <w:szCs w:val="32"/>
+        </w:rPr>
+        <w:t xml:space="preserve">We also have started working on official SRS requirements </w:t>
+      </w:r>
+      <w:r>
+        <w:rPr>
+          <w:sz w:val="32"/>
+          <w:szCs w:val="32"/>
+        </w:rPr>
+        <w:t>document</w:t>
+      </w:r>
+      <w:r>
+        <w:rPr>
+          <w:sz w:val="32"/>
+          <w:szCs w:val="32"/>
+        </w:rPr>
+        <w:t xml:space="preserve"> </w:t>
+      </w:r>
+      <w:r>
+        <w:rPr>
+          <w:sz w:val="32"/>
+          <w:szCs w:val="32"/>
+        </w:rPr>
+        <w:t>so that our team and client are on the same page.</w:t>
       </w:r>
     </w:p>
     <w:p>

</xml_diff>

<commit_message>
updated mom and status-tracker
</commit_message>
<xml_diff>
--- a/MoM/MOM Meet Report.docx
+++ b/MoM/MOM Meet Report.docx
@@ -1069,15 +1069,136 @@
           <w:sz w:val="32"/>
           <w:szCs w:val="32"/>
         </w:rPr>
-        <w:t>MOM: Meet 4 (17 Feb 2024)</w:t>
+        <w:t>MOM: Meet 4 (</w:t>
+      </w:r>
+      <w:r>
+        <w:rPr>
+          <w:sz w:val="32"/>
+          <w:szCs w:val="32"/>
+        </w:rPr>
+        <w:t>10</w:t>
+      </w:r>
+      <w:r>
+        <w:rPr>
+          <w:sz w:val="32"/>
+          <w:szCs w:val="32"/>
+        </w:rPr>
+        <w:t xml:space="preserve"> Feb 2024)</w:t>
+      </w:r>
+    </w:p>
+    <w:p>
+      <w:pPr>
+        <w:pStyle w:val="Normal"/>
+        <w:rPr>
+          <w:sz w:val="32"/>
+          <w:szCs w:val="32"/>
+        </w:rPr>
+      </w:pPr>
+      <w:r>
+        <w:rPr>
+          <w:sz w:val="32"/>
+          <w:szCs w:val="32"/>
+        </w:rPr>
+        <w:t xml:space="preserve">Today in our meeting we </w:t>
+      </w:r>
+      <w:r>
+        <w:rPr>
+          <w:sz w:val="32"/>
+          <w:szCs w:val="32"/>
+        </w:rPr>
+        <w:t>discussed about</w:t>
+      </w:r>
+      <w:r>
+        <w:rPr>
+          <w:sz w:val="32"/>
+          <w:szCs w:val="32"/>
+        </w:rPr>
+        <w:t xml:space="preserve"> the </w:t>
+      </w:r>
+      <w:r>
+        <w:rPr>
+          <w:sz w:val="32"/>
+          <w:szCs w:val="32"/>
+        </w:rPr>
+        <w:t xml:space="preserve">progress which we made till now including inspection of </w:t>
+      </w:r>
+      <w:r>
+        <w:rPr>
+          <w:sz w:val="32"/>
+          <w:szCs w:val="32"/>
+        </w:rPr>
+        <w:t>out</w:t>
+      </w:r>
+      <w:r>
+        <w:rPr>
+          <w:sz w:val="32"/>
+          <w:szCs w:val="32"/>
+        </w:rPr>
+        <w:t xml:space="preserve"> web-scrapping code and our Instagram-Automation code.</w:t>
       </w:r>
       <w:r>
         <w:br/>
       </w:r>
       <w:r>
+        <w:rPr>
+          <w:sz w:val="32"/>
+          <w:szCs w:val="32"/>
+        </w:rPr>
+        <w:t>We talked about that we will start integrating those distinct modules from the next week and present them the integrated version by next or ne</w:t>
+      </w:r>
+      <w:r>
+        <w:rPr>
+          <w:sz w:val="32"/>
+          <w:szCs w:val="32"/>
+        </w:rPr>
+        <w:t>xt to next week.</w:t>
+      </w:r>
+    </w:p>
+    <w:p>
+      <w:pPr>
+        <w:pStyle w:val="Normal"/>
+        <w:rPr>
+          <w:sz w:val="32"/>
+          <w:szCs w:val="32"/>
+        </w:rPr>
+      </w:pPr>
+    </w:p>
+    <w:p>
+      <w:pPr>
+        <w:pStyle w:val="Normal"/>
+        <w:rPr>
+          <w:sz w:val="32"/>
+          <w:szCs w:val="32"/>
+        </w:rPr>
+      </w:pPr>
+      <w:r>
+        <w:rPr>
+          <w:sz w:val="32"/>
+          <w:szCs w:val="32"/>
+        </w:rPr>
+        <w:t xml:space="preserve">MOM: Meet </w:t>
+      </w:r>
+      <w:r>
+        <w:rPr>
+          <w:sz w:val="32"/>
+          <w:szCs w:val="32"/>
+        </w:rPr>
+        <w:t>5</w:t>
+      </w:r>
+      <w:r>
+        <w:rPr>
+          <w:sz w:val="32"/>
+          <w:szCs w:val="32"/>
+        </w:rPr>
+        <w:t xml:space="preserve"> (17 Feb 2024)</w:t>
+      </w:r>
+      <w:r>
         <w:br/>
       </w:r>
       <w:r>
+        <w:br/>
+      </w:r>
+      <w:r>
         <w:rPr>
           <w:sz w:val="32"/>
           <w:szCs w:val="32"/>
@@ -1312,6 +1433,1192 @@
         </w:rPr>
         <w:t>so that our team and client are on the same page.</w:t>
       </w:r>
+    </w:p>
+    <w:p>
+      <w:pPr>
+        <w:pStyle w:val="Normal"/>
+        <w:rPr>
+          <w:sz w:val="32"/>
+          <w:szCs w:val="32"/>
+        </w:rPr>
+      </w:pPr>
+    </w:p>
+    <w:p>
+      <w:pPr>
+        <w:pStyle w:val="Normal"/>
+        <w:rPr>
+          <w:sz w:val="32"/>
+          <w:szCs w:val="32"/>
+        </w:rPr>
+      </w:pPr>
+    </w:p>
+    <w:p>
+      <w:pPr>
+        <w:pStyle w:val="Normal"/>
+        <w:rPr>
+          <w:sz w:val="32"/>
+          <w:szCs w:val="32"/>
+        </w:rPr>
+      </w:pPr>
+      <w:r>
+        <w:rPr>
+          <w:sz w:val="32"/>
+          <w:szCs w:val="32"/>
+        </w:rPr>
+        <w:t xml:space="preserve">MOM: Meet </w:t>
+      </w:r>
+      <w:r>
+        <w:rPr>
+          <w:sz w:val="32"/>
+          <w:szCs w:val="32"/>
+        </w:rPr>
+        <w:t>6</w:t>
+      </w:r>
+      <w:r>
+        <w:rPr>
+          <w:sz w:val="32"/>
+          <w:szCs w:val="32"/>
+        </w:rPr>
+        <w:t xml:space="preserve"> (21 Feb 2024)</w:t>
+      </w:r>
+    </w:p>
+    <w:p>
+      <w:pPr>
+        <w:shd w:val="clear" w:color="auto" w:fill="FFFFFF" w:themeFill="background1"/>
+        <w:spacing w:before="0" w:beforeAutospacing="off" w:after="0" w:afterAutospacing="off"/>
+        <w:rPr>
+          <w:rFonts w:ascii="Calibri" w:hAnsi="Calibri" w:eastAsia="Calibri" w:cs="Calibri" w:asciiTheme="minorAscii" w:hAnsiTheme="minorAscii" w:eastAsiaTheme="minorAscii" w:cstheme="minorAscii"/>
+          <w:b w:val="0"/>
+          <w:bCs w:val="0"/>
+          <w:i w:val="0"/>
+          <w:iCs w:val="0"/>
+          <w:caps w:val="0"/>
+          <w:smallCaps w:val="0"/>
+          <w:noProof w:val="0"/>
+          <w:color w:val="000000" w:themeColor="text1" w:themeTint="FF" w:themeShade="FF"/>
+          <w:sz w:val="28"/>
+          <w:szCs w:val="28"/>
+          <w:lang w:val="en-US"/>
+        </w:rPr>
+      </w:pPr>
+      <w:r>
+        <w:rPr>
+          <w:rFonts w:ascii="Calibri" w:hAnsi="Calibri" w:eastAsia="Calibri" w:cs="Calibri" w:asciiTheme="minorAscii" w:hAnsiTheme="minorAscii" w:eastAsiaTheme="minorAscii" w:cstheme="minorAscii"/>
+          <w:b w:val="0"/>
+          <w:bCs w:val="0"/>
+          <w:i w:val="0"/>
+          <w:iCs w:val="0"/>
+          <w:caps w:val="0"/>
+          <w:smallCaps w:val="0"/>
+          <w:noProof w:val="0"/>
+          <w:color w:val="000000" w:themeColor="text1" w:themeTint="FF" w:themeShade="FF"/>
+          <w:sz w:val="28"/>
+          <w:szCs w:val="28"/>
+          <w:lang w:val="en-US"/>
+        </w:rPr>
+        <w:t>Today we discussed the progress made on the website and automation.</w:t>
+      </w:r>
+    </w:p>
+    <w:p>
+      <w:pPr>
+        <w:shd w:val="clear" w:color="auto" w:fill="FFFFFF" w:themeFill="background1"/>
+        <w:spacing w:before="0" w:beforeAutospacing="off" w:after="0" w:afterAutospacing="off"/>
+        <w:rPr>
+          <w:rFonts w:ascii="Calibri" w:hAnsi="Calibri" w:eastAsia="Calibri" w:cs="Calibri" w:asciiTheme="minorAscii" w:hAnsiTheme="minorAscii" w:eastAsiaTheme="minorAscii" w:cstheme="minorAscii"/>
+          <w:b w:val="0"/>
+          <w:bCs w:val="0"/>
+          <w:i w:val="0"/>
+          <w:iCs w:val="0"/>
+          <w:caps w:val="0"/>
+          <w:smallCaps w:val="0"/>
+          <w:noProof w:val="0"/>
+          <w:color w:val="000000" w:themeColor="text1" w:themeTint="FF" w:themeShade="FF"/>
+          <w:sz w:val="28"/>
+          <w:szCs w:val="28"/>
+          <w:lang w:val="en-US"/>
+        </w:rPr>
+      </w:pPr>
+      <w:r>
+        <w:rPr>
+          <w:rFonts w:ascii="Calibri" w:hAnsi="Calibri" w:eastAsia="Calibri" w:cs="Calibri" w:asciiTheme="minorAscii" w:hAnsiTheme="minorAscii" w:eastAsiaTheme="minorAscii" w:cstheme="minorAscii"/>
+          <w:b w:val="0"/>
+          <w:bCs w:val="0"/>
+          <w:i w:val="0"/>
+          <w:iCs w:val="0"/>
+          <w:caps w:val="0"/>
+          <w:smallCaps w:val="0"/>
+          <w:noProof w:val="0"/>
+          <w:color w:val="000000" w:themeColor="text1" w:themeTint="FF" w:themeShade="FF"/>
+          <w:sz w:val="28"/>
+          <w:szCs w:val="28"/>
+          <w:lang w:val="en-US"/>
+        </w:rPr>
+        <w:t xml:space="preserve">We discussed the images will </w:t>
+      </w:r>
+      <w:r>
+        <w:rPr>
+          <w:rFonts w:ascii="Calibri" w:hAnsi="Calibri" w:eastAsia="Calibri" w:cs="Calibri" w:asciiTheme="minorAscii" w:hAnsiTheme="minorAscii" w:eastAsiaTheme="minorAscii" w:cstheme="minorAscii"/>
+          <w:b w:val="0"/>
+          <w:bCs w:val="0"/>
+          <w:i w:val="0"/>
+          <w:iCs w:val="0"/>
+          <w:caps w:val="0"/>
+          <w:smallCaps w:val="0"/>
+          <w:noProof w:val="0"/>
+          <w:color w:val="000000" w:themeColor="text1" w:themeTint="FF" w:themeShade="FF"/>
+          <w:sz w:val="28"/>
+          <w:szCs w:val="28"/>
+          <w:lang w:val="en-US"/>
+        </w:rPr>
+        <w:t>cropped</w:t>
+      </w:r>
+      <w:r>
+        <w:rPr>
+          <w:rFonts w:ascii="Calibri" w:hAnsi="Calibri" w:eastAsia="Calibri" w:cs="Calibri" w:asciiTheme="minorAscii" w:hAnsiTheme="minorAscii" w:eastAsiaTheme="minorAscii" w:cstheme="minorAscii"/>
+          <w:b w:val="0"/>
+          <w:bCs w:val="0"/>
+          <w:i w:val="0"/>
+          <w:iCs w:val="0"/>
+          <w:caps w:val="0"/>
+          <w:smallCaps w:val="0"/>
+          <w:noProof w:val="0"/>
+          <w:color w:val="000000" w:themeColor="text1" w:themeTint="FF" w:themeShade="FF"/>
+          <w:sz w:val="28"/>
+          <w:szCs w:val="28"/>
+          <w:lang w:val="en-US"/>
+        </w:rPr>
+        <w:t xml:space="preserve"> and resized to avoid distortion.</w:t>
+      </w:r>
+    </w:p>
+    <w:p>
+      <w:pPr>
+        <w:shd w:val="clear" w:color="auto" w:fill="FFFFFF" w:themeFill="background1"/>
+        <w:spacing w:before="0" w:beforeAutospacing="off" w:after="0" w:afterAutospacing="off"/>
+        <w:rPr>
+          <w:rFonts w:ascii="Calibri" w:hAnsi="Calibri" w:eastAsia="Calibri" w:cs="Calibri" w:asciiTheme="minorAscii" w:hAnsiTheme="minorAscii" w:eastAsiaTheme="minorAscii" w:cstheme="minorAscii"/>
+          <w:b w:val="0"/>
+          <w:bCs w:val="0"/>
+          <w:i w:val="0"/>
+          <w:iCs w:val="0"/>
+          <w:caps w:val="0"/>
+          <w:smallCaps w:val="0"/>
+          <w:noProof w:val="0"/>
+          <w:color w:val="000000" w:themeColor="text1" w:themeTint="FF" w:themeShade="FF"/>
+          <w:sz w:val="28"/>
+          <w:szCs w:val="28"/>
+          <w:lang w:val="en-US"/>
+        </w:rPr>
+      </w:pPr>
+      <w:r>
+        <w:rPr>
+          <w:rFonts w:ascii="Calibri" w:hAnsi="Calibri" w:eastAsia="Calibri" w:cs="Calibri" w:asciiTheme="minorAscii" w:hAnsiTheme="minorAscii" w:eastAsiaTheme="minorAscii" w:cstheme="minorAscii"/>
+          <w:b w:val="0"/>
+          <w:bCs w:val="0"/>
+          <w:i w:val="0"/>
+          <w:iCs w:val="0"/>
+          <w:caps w:val="0"/>
+          <w:smallCaps w:val="0"/>
+          <w:noProof w:val="0"/>
+          <w:color w:val="000000" w:themeColor="text1" w:themeTint="FF" w:themeShade="FF"/>
+          <w:sz w:val="28"/>
+          <w:szCs w:val="28"/>
+          <w:lang w:val="en-US"/>
+        </w:rPr>
+        <w:t>We will also work on caption generation using chat-</w:t>
+      </w:r>
+      <w:r>
+        <w:rPr>
+          <w:rFonts w:ascii="Calibri" w:hAnsi="Calibri" w:eastAsia="Calibri" w:cs="Calibri" w:asciiTheme="minorAscii" w:hAnsiTheme="minorAscii" w:eastAsiaTheme="minorAscii" w:cstheme="minorAscii"/>
+          <w:b w:val="0"/>
+          <w:bCs w:val="0"/>
+          <w:i w:val="0"/>
+          <w:iCs w:val="0"/>
+          <w:caps w:val="0"/>
+          <w:smallCaps w:val="0"/>
+          <w:noProof w:val="0"/>
+          <w:color w:val="000000" w:themeColor="text1" w:themeTint="FF" w:themeShade="FF"/>
+          <w:sz w:val="28"/>
+          <w:szCs w:val="28"/>
+          <w:lang w:val="en-US"/>
+        </w:rPr>
+        <w:t>gpt</w:t>
+      </w:r>
+      <w:r>
+        <w:rPr>
+          <w:rFonts w:ascii="Calibri" w:hAnsi="Calibri" w:eastAsia="Calibri" w:cs="Calibri" w:asciiTheme="minorAscii" w:hAnsiTheme="minorAscii" w:eastAsiaTheme="minorAscii" w:cstheme="minorAscii"/>
+          <w:b w:val="0"/>
+          <w:bCs w:val="0"/>
+          <w:i w:val="0"/>
+          <w:iCs w:val="0"/>
+          <w:caps w:val="0"/>
+          <w:smallCaps w:val="0"/>
+          <w:noProof w:val="0"/>
+          <w:color w:val="000000" w:themeColor="text1" w:themeTint="FF" w:themeShade="FF"/>
+          <w:sz w:val="28"/>
+          <w:szCs w:val="28"/>
+          <w:lang w:val="en-US"/>
+        </w:rPr>
+        <w:t>.</w:t>
+      </w:r>
+    </w:p>
+    <w:p>
+      <w:pPr>
+        <w:shd w:val="clear" w:color="auto" w:fill="FFFFFF" w:themeFill="background1"/>
+        <w:spacing w:before="0" w:beforeAutospacing="off" w:after="0" w:afterAutospacing="off"/>
+        <w:rPr>
+          <w:rFonts w:ascii="Calibri" w:hAnsi="Calibri" w:eastAsia="Calibri" w:cs="Calibri" w:asciiTheme="minorAscii" w:hAnsiTheme="minorAscii" w:eastAsiaTheme="minorAscii" w:cstheme="minorAscii"/>
+          <w:b w:val="0"/>
+          <w:bCs w:val="0"/>
+          <w:i w:val="0"/>
+          <w:iCs w:val="0"/>
+          <w:caps w:val="0"/>
+          <w:smallCaps w:val="0"/>
+          <w:noProof w:val="0"/>
+          <w:color w:val="000000" w:themeColor="text1" w:themeTint="FF" w:themeShade="FF"/>
+          <w:sz w:val="28"/>
+          <w:szCs w:val="28"/>
+          <w:lang w:val="en-US"/>
+        </w:rPr>
+      </w:pPr>
+      <w:r>
+        <w:rPr>
+          <w:rFonts w:ascii="Calibri" w:hAnsi="Calibri" w:eastAsia="Calibri" w:cs="Calibri" w:asciiTheme="minorAscii" w:hAnsiTheme="minorAscii" w:eastAsiaTheme="minorAscii" w:cstheme="minorAscii"/>
+          <w:b w:val="0"/>
+          <w:bCs w:val="0"/>
+          <w:i w:val="0"/>
+          <w:iCs w:val="0"/>
+          <w:caps w:val="0"/>
+          <w:smallCaps w:val="0"/>
+          <w:noProof w:val="0"/>
+          <w:color w:val="000000" w:themeColor="text1" w:themeTint="FF" w:themeShade="FF"/>
+          <w:sz w:val="28"/>
+          <w:szCs w:val="28"/>
+          <w:lang w:val="en-US"/>
+        </w:rPr>
+        <w:t xml:space="preserve">Looking </w:t>
+      </w:r>
+      <w:r>
+        <w:rPr>
+          <w:rFonts w:ascii="Calibri" w:hAnsi="Calibri" w:eastAsia="Calibri" w:cs="Calibri" w:asciiTheme="minorAscii" w:hAnsiTheme="minorAscii" w:eastAsiaTheme="minorAscii" w:cstheme="minorAscii"/>
+          <w:b w:val="0"/>
+          <w:bCs w:val="0"/>
+          <w:i w:val="0"/>
+          <w:iCs w:val="0"/>
+          <w:caps w:val="0"/>
+          <w:smallCaps w:val="0"/>
+          <w:noProof w:val="0"/>
+          <w:color w:val="000000" w:themeColor="text1" w:themeTint="FF" w:themeShade="FF"/>
+          <w:sz w:val="28"/>
+          <w:szCs w:val="28"/>
+          <w:lang w:val="en-US"/>
+        </w:rPr>
+        <w:t>in to</w:t>
+      </w:r>
+      <w:r>
+        <w:rPr>
+          <w:rFonts w:ascii="Calibri" w:hAnsi="Calibri" w:eastAsia="Calibri" w:cs="Calibri" w:asciiTheme="minorAscii" w:hAnsiTheme="minorAscii" w:eastAsiaTheme="minorAscii" w:cstheme="minorAscii"/>
+          <w:b w:val="0"/>
+          <w:bCs w:val="0"/>
+          <w:i w:val="0"/>
+          <w:iCs w:val="0"/>
+          <w:caps w:val="0"/>
+          <w:smallCaps w:val="0"/>
+          <w:noProof w:val="0"/>
+          <w:color w:val="000000" w:themeColor="text1" w:themeTint="FF" w:themeShade="FF"/>
+          <w:sz w:val="28"/>
+          <w:szCs w:val="28"/>
+          <w:lang w:val="en-US"/>
+        </w:rPr>
+        <w:t xml:space="preserve"> the feasibility of adding </w:t>
+      </w:r>
+      <w:r>
+        <w:rPr>
+          <w:rFonts w:ascii="Calibri" w:hAnsi="Calibri" w:eastAsia="Calibri" w:cs="Calibri" w:asciiTheme="minorAscii" w:hAnsiTheme="minorAscii" w:eastAsiaTheme="minorAscii" w:cstheme="minorAscii"/>
+          <w:b w:val="0"/>
+          <w:bCs w:val="0"/>
+          <w:i w:val="0"/>
+          <w:iCs w:val="0"/>
+          <w:caps w:val="0"/>
+          <w:smallCaps w:val="0"/>
+          <w:noProof w:val="0"/>
+          <w:color w:val="000000" w:themeColor="text1" w:themeTint="FF" w:themeShade="FF"/>
+          <w:sz w:val="28"/>
+          <w:szCs w:val="28"/>
+          <w:lang w:val="en-US"/>
+        </w:rPr>
+        <w:t>logo</w:t>
+      </w:r>
+      <w:r>
+        <w:rPr>
+          <w:rFonts w:ascii="Calibri" w:hAnsi="Calibri" w:eastAsia="Calibri" w:cs="Calibri" w:asciiTheme="minorAscii" w:hAnsiTheme="minorAscii" w:eastAsiaTheme="minorAscii" w:cstheme="minorAscii"/>
+          <w:b w:val="0"/>
+          <w:bCs w:val="0"/>
+          <w:i w:val="0"/>
+          <w:iCs w:val="0"/>
+          <w:caps w:val="0"/>
+          <w:smallCaps w:val="0"/>
+          <w:noProof w:val="0"/>
+          <w:color w:val="000000" w:themeColor="text1" w:themeTint="FF" w:themeShade="FF"/>
+          <w:sz w:val="28"/>
+          <w:szCs w:val="28"/>
+          <w:lang w:val="en-US"/>
+        </w:rPr>
+        <w:t xml:space="preserve"> to images in the post.</w:t>
+      </w:r>
+    </w:p>
+    <w:p>
+      <w:pPr>
+        <w:shd w:val="clear" w:color="auto" w:fill="FFFFFF" w:themeFill="background1"/>
+        <w:spacing w:before="0" w:beforeAutospacing="off" w:after="0" w:afterAutospacing="off"/>
+        <w:rPr>
+          <w:rFonts w:ascii="Calibri" w:hAnsi="Calibri" w:eastAsia="Calibri" w:cs="Calibri" w:asciiTheme="minorAscii" w:hAnsiTheme="minorAscii" w:eastAsiaTheme="minorAscii" w:cstheme="minorAscii"/>
+          <w:b w:val="0"/>
+          <w:bCs w:val="0"/>
+          <w:i w:val="0"/>
+          <w:iCs w:val="0"/>
+          <w:caps w:val="0"/>
+          <w:smallCaps w:val="0"/>
+          <w:noProof w:val="0"/>
+          <w:color w:val="000000" w:themeColor="text1" w:themeTint="FF" w:themeShade="FF"/>
+          <w:sz w:val="28"/>
+          <w:szCs w:val="28"/>
+          <w:lang w:val="en-US"/>
+        </w:rPr>
+      </w:pPr>
+      <w:r>
+        <w:rPr>
+          <w:rFonts w:ascii="Calibri" w:hAnsi="Calibri" w:eastAsia="Calibri" w:cs="Calibri" w:asciiTheme="minorAscii" w:hAnsiTheme="minorAscii" w:eastAsiaTheme="minorAscii" w:cstheme="minorAscii"/>
+          <w:b w:val="0"/>
+          <w:bCs w:val="0"/>
+          <w:i w:val="0"/>
+          <w:iCs w:val="0"/>
+          <w:caps w:val="0"/>
+          <w:smallCaps w:val="0"/>
+          <w:noProof w:val="0"/>
+          <w:color w:val="000000" w:themeColor="text1" w:themeTint="FF" w:themeShade="FF"/>
+          <w:sz w:val="28"/>
+          <w:szCs w:val="28"/>
+          <w:lang w:val="en-US"/>
+        </w:rPr>
+        <w:t>Only image for insta stories.</w:t>
+      </w:r>
+    </w:p>
+    <w:p>
+      <w:pPr>
+        <w:shd w:val="clear" w:color="auto" w:fill="FFFFFF" w:themeFill="background1"/>
+        <w:spacing w:before="0" w:beforeAutospacing="off" w:after="0" w:afterAutospacing="off"/>
+        <w:rPr>
+          <w:rFonts w:ascii="Calibri" w:hAnsi="Calibri" w:eastAsia="Calibri" w:cs="Calibri" w:asciiTheme="minorAscii" w:hAnsiTheme="minorAscii" w:eastAsiaTheme="minorAscii" w:cstheme="minorAscii"/>
+          <w:b w:val="0"/>
+          <w:bCs w:val="0"/>
+          <w:i w:val="0"/>
+          <w:iCs w:val="0"/>
+          <w:caps w:val="0"/>
+          <w:smallCaps w:val="0"/>
+          <w:noProof w:val="0"/>
+          <w:color w:val="000000" w:themeColor="text1" w:themeTint="FF" w:themeShade="FF"/>
+          <w:sz w:val="28"/>
+          <w:szCs w:val="28"/>
+          <w:lang w:val="en-US"/>
+        </w:rPr>
+      </w:pPr>
+      <w:r>
+        <w:rPr>
+          <w:rFonts w:ascii="Calibri" w:hAnsi="Calibri" w:eastAsia="Calibri" w:cs="Calibri" w:asciiTheme="minorAscii" w:hAnsiTheme="minorAscii" w:eastAsiaTheme="minorAscii" w:cstheme="minorAscii"/>
+          <w:b w:val="0"/>
+          <w:bCs w:val="0"/>
+          <w:i w:val="0"/>
+          <w:iCs w:val="0"/>
+          <w:caps w:val="0"/>
+          <w:smallCaps w:val="0"/>
+          <w:noProof w:val="0"/>
+          <w:color w:val="000000" w:themeColor="text1" w:themeTint="FF" w:themeShade="FF"/>
+          <w:sz w:val="28"/>
+          <w:szCs w:val="28"/>
+          <w:lang w:val="en-US"/>
+        </w:rPr>
+        <w:t>Alteast</w:t>
+      </w:r>
+      <w:r>
+        <w:rPr>
+          <w:rFonts w:ascii="Calibri" w:hAnsi="Calibri" w:eastAsia="Calibri" w:cs="Calibri" w:asciiTheme="minorAscii" w:hAnsiTheme="minorAscii" w:eastAsiaTheme="minorAscii" w:cstheme="minorAscii"/>
+          <w:b w:val="0"/>
+          <w:bCs w:val="0"/>
+          <w:i w:val="0"/>
+          <w:iCs w:val="0"/>
+          <w:caps w:val="0"/>
+          <w:smallCaps w:val="0"/>
+          <w:noProof w:val="0"/>
+          <w:color w:val="000000" w:themeColor="text1" w:themeTint="FF" w:themeShade="FF"/>
+          <w:sz w:val="28"/>
+          <w:szCs w:val="28"/>
+          <w:lang w:val="en-US"/>
+        </w:rPr>
+        <w:t xml:space="preserve"> 10 </w:t>
+      </w:r>
+      <w:r>
+        <w:rPr>
+          <w:rFonts w:ascii="Calibri" w:hAnsi="Calibri" w:eastAsia="Calibri" w:cs="Calibri" w:asciiTheme="minorAscii" w:hAnsiTheme="minorAscii" w:eastAsiaTheme="minorAscii" w:cstheme="minorAscii"/>
+          <w:b w:val="0"/>
+          <w:bCs w:val="0"/>
+          <w:i w:val="0"/>
+          <w:iCs w:val="0"/>
+          <w:caps w:val="0"/>
+          <w:smallCaps w:val="0"/>
+          <w:noProof w:val="0"/>
+          <w:color w:val="000000" w:themeColor="text1" w:themeTint="FF" w:themeShade="FF"/>
+          <w:sz w:val="28"/>
+          <w:szCs w:val="28"/>
+          <w:lang w:val="en-US"/>
+        </w:rPr>
+        <w:t>hastags</w:t>
+      </w:r>
+      <w:r>
+        <w:rPr>
+          <w:rFonts w:ascii="Calibri" w:hAnsi="Calibri" w:eastAsia="Calibri" w:cs="Calibri" w:asciiTheme="minorAscii" w:hAnsiTheme="minorAscii" w:eastAsiaTheme="minorAscii" w:cstheme="minorAscii"/>
+          <w:b w:val="0"/>
+          <w:bCs w:val="0"/>
+          <w:i w:val="0"/>
+          <w:iCs w:val="0"/>
+          <w:caps w:val="0"/>
+          <w:smallCaps w:val="0"/>
+          <w:noProof w:val="0"/>
+          <w:color w:val="000000" w:themeColor="text1" w:themeTint="FF" w:themeShade="FF"/>
+          <w:sz w:val="28"/>
+          <w:szCs w:val="28"/>
+          <w:lang w:val="en-US"/>
+        </w:rPr>
+        <w:t xml:space="preserve"> per-post.</w:t>
+      </w:r>
+    </w:p>
+    <w:p>
+      <w:pPr>
+        <w:shd w:val="clear" w:color="auto" w:fill="FFFFFF" w:themeFill="background1"/>
+        <w:spacing w:before="0" w:beforeAutospacing="off" w:after="0" w:afterAutospacing="off"/>
+        <w:rPr>
+          <w:rFonts w:ascii="Calibri" w:hAnsi="Calibri" w:eastAsia="Calibri" w:cs="Calibri" w:asciiTheme="minorAscii" w:hAnsiTheme="minorAscii" w:eastAsiaTheme="minorAscii" w:cstheme="minorAscii"/>
+          <w:b w:val="0"/>
+          <w:bCs w:val="0"/>
+          <w:i w:val="0"/>
+          <w:iCs w:val="0"/>
+          <w:caps w:val="0"/>
+          <w:smallCaps w:val="0"/>
+          <w:noProof w:val="0"/>
+          <w:color w:val="000000" w:themeColor="text1" w:themeTint="FF" w:themeShade="FF"/>
+          <w:sz w:val="28"/>
+          <w:szCs w:val="28"/>
+          <w:lang w:val="en-US"/>
+        </w:rPr>
+      </w:pPr>
+      <w:r>
+        <w:rPr>
+          <w:rFonts w:ascii="Calibri" w:hAnsi="Calibri" w:eastAsia="Calibri" w:cs="Calibri" w:asciiTheme="minorAscii" w:hAnsiTheme="minorAscii" w:eastAsiaTheme="minorAscii" w:cstheme="minorAscii"/>
+          <w:b w:val="0"/>
+          <w:bCs w:val="0"/>
+          <w:i w:val="0"/>
+          <w:iCs w:val="0"/>
+          <w:caps w:val="0"/>
+          <w:smallCaps w:val="0"/>
+          <w:noProof w:val="0"/>
+          <w:color w:val="000000" w:themeColor="text1" w:themeTint="FF" w:themeShade="FF"/>
+          <w:sz w:val="28"/>
+          <w:szCs w:val="28"/>
+          <w:lang w:val="en-US"/>
+        </w:rPr>
+        <w:t>Feature to customize scheduling posts for a week to be added to website.</w:t>
+      </w:r>
+    </w:p>
+    <w:p>
+      <w:pPr>
+        <w:shd w:val="clear" w:color="auto" w:fill="FFFFFF" w:themeFill="background1"/>
+        <w:spacing w:before="0" w:beforeAutospacing="off" w:after="0" w:afterAutospacing="off"/>
+        <w:rPr>
+          <w:rFonts w:ascii="Calibri" w:hAnsi="Calibri" w:eastAsia="Calibri" w:cs="Calibri" w:asciiTheme="minorAscii" w:hAnsiTheme="minorAscii" w:eastAsiaTheme="minorAscii" w:cstheme="minorAscii"/>
+          <w:sz w:val="28"/>
+          <w:szCs w:val="28"/>
+        </w:rPr>
+      </w:pPr>
+    </w:p>
+    <w:p>
+      <w:pPr>
+        <w:shd w:val="clear" w:color="auto" w:fill="FFFFFF" w:themeFill="background1"/>
+        <w:spacing w:before="0" w:beforeAutospacing="off" w:after="0" w:afterAutospacing="off"/>
+        <w:rPr>
+          <w:rFonts w:ascii="Calibri" w:hAnsi="Calibri" w:eastAsia="Calibri" w:cs="Calibri" w:asciiTheme="minorAscii" w:hAnsiTheme="minorAscii" w:eastAsiaTheme="minorAscii" w:cstheme="minorAscii"/>
+          <w:b w:val="0"/>
+          <w:bCs w:val="0"/>
+          <w:i w:val="0"/>
+          <w:iCs w:val="0"/>
+          <w:caps w:val="0"/>
+          <w:smallCaps w:val="0"/>
+          <w:noProof w:val="0"/>
+          <w:color w:val="000000" w:themeColor="text1" w:themeTint="FF" w:themeShade="FF"/>
+          <w:sz w:val="28"/>
+          <w:szCs w:val="28"/>
+          <w:lang w:val="en-US"/>
+        </w:rPr>
+      </w:pPr>
+      <w:r>
+        <w:rPr>
+          <w:rFonts w:ascii="Calibri" w:hAnsi="Calibri" w:eastAsia="Calibri" w:cs="Calibri" w:asciiTheme="minorAscii" w:hAnsiTheme="minorAscii" w:eastAsiaTheme="minorAscii" w:cstheme="minorAscii"/>
+          <w:b w:val="0"/>
+          <w:bCs w:val="0"/>
+          <w:i w:val="0"/>
+          <w:iCs w:val="0"/>
+          <w:caps w:val="0"/>
+          <w:smallCaps w:val="0"/>
+          <w:noProof w:val="0"/>
+          <w:color w:val="000000" w:themeColor="text1" w:themeTint="FF" w:themeShade="FF"/>
+          <w:sz w:val="28"/>
+          <w:szCs w:val="28"/>
+          <w:lang w:val="en-US"/>
+        </w:rPr>
+        <w:t>Requirements from our side:</w:t>
+      </w:r>
+    </w:p>
+    <w:p>
+      <w:pPr>
+        <w:shd w:val="clear" w:color="auto" w:fill="FFFFFF" w:themeFill="background1"/>
+        <w:spacing w:before="0" w:beforeAutospacing="off" w:after="0" w:afterAutospacing="off"/>
+        <w:rPr>
+          <w:rFonts w:ascii="Calibri" w:hAnsi="Calibri" w:eastAsia="Calibri" w:cs="Calibri" w:asciiTheme="minorAscii" w:hAnsiTheme="minorAscii" w:eastAsiaTheme="minorAscii" w:cstheme="minorAscii"/>
+          <w:b w:val="0"/>
+          <w:bCs w:val="0"/>
+          <w:i w:val="0"/>
+          <w:iCs w:val="0"/>
+          <w:caps w:val="0"/>
+          <w:smallCaps w:val="0"/>
+          <w:noProof w:val="0"/>
+          <w:color w:val="000000" w:themeColor="text1" w:themeTint="FF" w:themeShade="FF"/>
+          <w:sz w:val="28"/>
+          <w:szCs w:val="28"/>
+          <w:lang w:val="en-US"/>
+        </w:rPr>
+      </w:pPr>
+      <w:r>
+        <w:rPr>
+          <w:rFonts w:ascii="Calibri" w:hAnsi="Calibri" w:eastAsia="Calibri" w:cs="Calibri" w:asciiTheme="minorAscii" w:hAnsiTheme="minorAscii" w:eastAsiaTheme="minorAscii" w:cstheme="minorAscii"/>
+          <w:b w:val="0"/>
+          <w:bCs w:val="0"/>
+          <w:i w:val="0"/>
+          <w:iCs w:val="0"/>
+          <w:caps w:val="0"/>
+          <w:smallCaps w:val="0"/>
+          <w:noProof w:val="0"/>
+          <w:color w:val="000000" w:themeColor="text1" w:themeTint="FF" w:themeShade="FF"/>
+          <w:sz w:val="28"/>
+          <w:szCs w:val="28"/>
+          <w:lang w:val="en-US"/>
+        </w:rPr>
+        <w:t>1) Meta login credentials</w:t>
+      </w:r>
+    </w:p>
+    <w:p>
+      <w:pPr>
+        <w:shd w:val="clear" w:color="auto" w:fill="FFFFFF" w:themeFill="background1"/>
+        <w:spacing w:before="0" w:beforeAutospacing="off" w:after="0" w:afterAutospacing="off"/>
+        <w:rPr>
+          <w:rFonts w:ascii="Calibri" w:hAnsi="Calibri" w:eastAsia="Calibri" w:cs="Calibri" w:asciiTheme="minorAscii" w:hAnsiTheme="minorAscii" w:eastAsiaTheme="minorAscii" w:cstheme="minorAscii"/>
+          <w:b w:val="0"/>
+          <w:bCs w:val="0"/>
+          <w:i w:val="0"/>
+          <w:iCs w:val="0"/>
+          <w:caps w:val="0"/>
+          <w:smallCaps w:val="0"/>
+          <w:noProof w:val="0"/>
+          <w:color w:val="000000" w:themeColor="text1" w:themeTint="FF" w:themeShade="FF"/>
+          <w:sz w:val="28"/>
+          <w:szCs w:val="28"/>
+          <w:lang w:val="en-US"/>
+        </w:rPr>
+      </w:pPr>
+      <w:r>
+        <w:rPr>
+          <w:rFonts w:ascii="Calibri" w:hAnsi="Calibri" w:eastAsia="Calibri" w:cs="Calibri" w:asciiTheme="minorAscii" w:hAnsiTheme="minorAscii" w:eastAsiaTheme="minorAscii" w:cstheme="minorAscii"/>
+          <w:b w:val="0"/>
+          <w:bCs w:val="0"/>
+          <w:i w:val="0"/>
+          <w:iCs w:val="0"/>
+          <w:caps w:val="0"/>
+          <w:smallCaps w:val="0"/>
+          <w:noProof w:val="0"/>
+          <w:color w:val="000000" w:themeColor="text1" w:themeTint="FF" w:themeShade="FF"/>
+          <w:sz w:val="28"/>
+          <w:szCs w:val="28"/>
+          <w:lang w:val="en-US"/>
+        </w:rPr>
+        <w:t xml:space="preserve">2) </w:t>
+      </w:r>
+      <w:r>
+        <w:rPr>
+          <w:rFonts w:ascii="Calibri" w:hAnsi="Calibri" w:eastAsia="Calibri" w:cs="Calibri" w:asciiTheme="minorAscii" w:hAnsiTheme="minorAscii" w:eastAsiaTheme="minorAscii" w:cstheme="minorAscii"/>
+          <w:b w:val="0"/>
+          <w:bCs w:val="0"/>
+          <w:i w:val="0"/>
+          <w:iCs w:val="0"/>
+          <w:caps w:val="0"/>
+          <w:smallCaps w:val="0"/>
+          <w:noProof w:val="0"/>
+          <w:color w:val="000000" w:themeColor="text1" w:themeTint="FF" w:themeShade="FF"/>
+          <w:sz w:val="28"/>
+          <w:szCs w:val="28"/>
+          <w:lang w:val="en-US"/>
+        </w:rPr>
+        <w:t>Acess</w:t>
+      </w:r>
+      <w:r>
+        <w:rPr>
+          <w:rFonts w:ascii="Calibri" w:hAnsi="Calibri" w:eastAsia="Calibri" w:cs="Calibri" w:asciiTheme="minorAscii" w:hAnsiTheme="minorAscii" w:eastAsiaTheme="minorAscii" w:cstheme="minorAscii"/>
+          <w:b w:val="0"/>
+          <w:bCs w:val="0"/>
+          <w:i w:val="0"/>
+          <w:iCs w:val="0"/>
+          <w:caps w:val="0"/>
+          <w:smallCaps w:val="0"/>
+          <w:noProof w:val="0"/>
+          <w:color w:val="000000" w:themeColor="text1" w:themeTint="FF" w:themeShade="FF"/>
+          <w:sz w:val="28"/>
+          <w:szCs w:val="28"/>
+          <w:lang w:val="en-US"/>
+        </w:rPr>
+        <w:t xml:space="preserve"> to date when a new product/blog/craft-story was added to the site.</w:t>
+      </w:r>
+    </w:p>
+    <w:p>
+      <w:pPr>
+        <w:shd w:val="clear" w:color="auto" w:fill="FFFFFF" w:themeFill="background1"/>
+        <w:spacing w:before="0" w:beforeAutospacing="off" w:after="0" w:afterAutospacing="off"/>
+        <w:rPr>
+          <w:rFonts w:ascii="Calibri" w:hAnsi="Calibri" w:eastAsia="Calibri" w:cs="Calibri" w:asciiTheme="minorAscii" w:hAnsiTheme="minorAscii" w:eastAsiaTheme="minorAscii" w:cstheme="minorAscii"/>
+          <w:sz w:val="28"/>
+          <w:szCs w:val="28"/>
+        </w:rPr>
+      </w:pPr>
+    </w:p>
+    <w:p>
+      <w:pPr>
+        <w:shd w:val="clear" w:color="auto" w:fill="FFFFFF" w:themeFill="background1"/>
+        <w:spacing w:before="0" w:beforeAutospacing="off" w:after="0" w:afterAutospacing="off"/>
+        <w:rPr>
+          <w:rFonts w:ascii="Calibri" w:hAnsi="Calibri" w:eastAsia="Calibri" w:cs="Calibri" w:asciiTheme="minorAscii" w:hAnsiTheme="minorAscii" w:eastAsiaTheme="minorAscii" w:cstheme="minorAscii"/>
+          <w:b w:val="0"/>
+          <w:bCs w:val="0"/>
+          <w:i w:val="0"/>
+          <w:iCs w:val="0"/>
+          <w:caps w:val="0"/>
+          <w:smallCaps w:val="0"/>
+          <w:noProof w:val="0"/>
+          <w:color w:val="000000" w:themeColor="text1" w:themeTint="FF" w:themeShade="FF"/>
+          <w:sz w:val="28"/>
+          <w:szCs w:val="28"/>
+          <w:lang w:val="en-US"/>
+        </w:rPr>
+      </w:pPr>
+      <w:r>
+        <w:rPr>
+          <w:rFonts w:ascii="Calibri" w:hAnsi="Calibri" w:eastAsia="Calibri" w:cs="Calibri" w:asciiTheme="minorAscii" w:hAnsiTheme="minorAscii" w:eastAsiaTheme="minorAscii" w:cstheme="minorAscii"/>
+          <w:b w:val="0"/>
+          <w:bCs w:val="0"/>
+          <w:i w:val="0"/>
+          <w:iCs w:val="0"/>
+          <w:caps w:val="0"/>
+          <w:smallCaps w:val="0"/>
+          <w:noProof w:val="0"/>
+          <w:color w:val="000000" w:themeColor="text1" w:themeTint="FF" w:themeShade="FF"/>
+          <w:sz w:val="28"/>
+          <w:szCs w:val="28"/>
+          <w:lang w:val="en-US"/>
+        </w:rPr>
+        <w:t>Link for chat-</w:t>
+      </w:r>
+      <w:r>
+        <w:rPr>
+          <w:rFonts w:ascii="Calibri" w:hAnsi="Calibri" w:eastAsia="Calibri" w:cs="Calibri" w:asciiTheme="minorAscii" w:hAnsiTheme="minorAscii" w:eastAsiaTheme="minorAscii" w:cstheme="minorAscii"/>
+          <w:b w:val="0"/>
+          <w:bCs w:val="0"/>
+          <w:i w:val="0"/>
+          <w:iCs w:val="0"/>
+          <w:caps w:val="0"/>
+          <w:smallCaps w:val="0"/>
+          <w:noProof w:val="0"/>
+          <w:color w:val="000000" w:themeColor="text1" w:themeTint="FF" w:themeShade="FF"/>
+          <w:sz w:val="28"/>
+          <w:szCs w:val="28"/>
+          <w:lang w:val="en-US"/>
+        </w:rPr>
+        <w:t>gpt</w:t>
+      </w:r>
+      <w:r>
+        <w:rPr>
+          <w:rFonts w:ascii="Calibri" w:hAnsi="Calibri" w:eastAsia="Calibri" w:cs="Calibri" w:asciiTheme="minorAscii" w:hAnsiTheme="minorAscii" w:eastAsiaTheme="minorAscii" w:cstheme="minorAscii"/>
+          <w:b w:val="0"/>
+          <w:bCs w:val="0"/>
+          <w:i w:val="0"/>
+          <w:iCs w:val="0"/>
+          <w:caps w:val="0"/>
+          <w:smallCaps w:val="0"/>
+          <w:noProof w:val="0"/>
+          <w:color w:val="000000" w:themeColor="text1" w:themeTint="FF" w:themeShade="FF"/>
+          <w:sz w:val="28"/>
+          <w:szCs w:val="28"/>
+          <w:lang w:val="en-US"/>
+        </w:rPr>
+        <w:t xml:space="preserve"> rate limits on </w:t>
+      </w:r>
+      <w:r>
+        <w:rPr>
+          <w:rFonts w:ascii="Calibri" w:hAnsi="Calibri" w:eastAsia="Calibri" w:cs="Calibri" w:asciiTheme="minorAscii" w:hAnsiTheme="minorAscii" w:eastAsiaTheme="minorAscii" w:cstheme="minorAscii"/>
+          <w:b w:val="0"/>
+          <w:bCs w:val="0"/>
+          <w:i w:val="0"/>
+          <w:iCs w:val="0"/>
+          <w:caps w:val="0"/>
+          <w:smallCaps w:val="0"/>
+          <w:noProof w:val="0"/>
+          <w:color w:val="000000" w:themeColor="text1" w:themeTint="FF" w:themeShade="FF"/>
+          <w:sz w:val="28"/>
+          <w:szCs w:val="28"/>
+          <w:lang w:val="en-US"/>
+        </w:rPr>
+        <w:t>api</w:t>
+      </w:r>
+      <w:r>
+        <w:rPr>
+          <w:rFonts w:ascii="Calibri" w:hAnsi="Calibri" w:eastAsia="Calibri" w:cs="Calibri" w:asciiTheme="minorAscii" w:hAnsiTheme="minorAscii" w:eastAsiaTheme="minorAscii" w:cstheme="minorAscii"/>
+          <w:b w:val="0"/>
+          <w:bCs w:val="0"/>
+          <w:i w:val="0"/>
+          <w:iCs w:val="0"/>
+          <w:caps w:val="0"/>
+          <w:smallCaps w:val="0"/>
+          <w:noProof w:val="0"/>
+          <w:color w:val="000000" w:themeColor="text1" w:themeTint="FF" w:themeShade="FF"/>
+          <w:sz w:val="28"/>
+          <w:szCs w:val="28"/>
+          <w:lang w:val="en-US"/>
+        </w:rPr>
+        <w:t>-requests:</w:t>
+      </w:r>
+    </w:p>
+    <w:p>
+      <w:pPr>
+        <w:shd w:val="clear" w:color="auto" w:fill="FFFFFF" w:themeFill="background1"/>
+        <w:spacing w:before="0" w:beforeAutospacing="off" w:after="0" w:afterAutospacing="off"/>
+        <w:rPr>
+          <w:rFonts w:ascii="Calibri" w:hAnsi="Calibri" w:eastAsia="Calibri" w:cs="Calibri" w:asciiTheme="minorAscii" w:hAnsiTheme="minorAscii" w:eastAsiaTheme="minorAscii" w:cstheme="minorAscii"/>
+          <w:sz w:val="28"/>
+          <w:szCs w:val="28"/>
+        </w:rPr>
+      </w:pPr>
+      <w:hyperlink r:id="Rc3988c52b4914f46">
+        <w:r>
+          <w:rPr>
+            <w:rStyle w:val="Hyperlink"/>
+            <w:rFonts w:ascii="Calibri" w:hAnsi="Calibri" w:eastAsia="Calibri" w:cs="Calibri" w:asciiTheme="minorAscii" w:hAnsiTheme="minorAscii" w:eastAsiaTheme="minorAscii" w:cstheme="minorAscii"/>
+            <w:b w:val="0"/>
+            <w:bCs w:val="0"/>
+            <w:i w:val="0"/>
+            <w:iCs w:val="0"/>
+            <w:caps w:val="0"/>
+            <w:smallCaps w:val="0"/>
+            <w:noProof w:val="0"/>
+            <w:sz w:val="28"/>
+            <w:szCs w:val="28"/>
+            <w:lang w:val="en-US"/>
+          </w:rPr>
+          <w:t>https://platform.openai.com/docs/guides/rate-limits?context=tier-one</w:t>
+        </w:r>
+      </w:hyperlink>
+    </w:p>
+    <w:p>
+      <w:pPr>
+        <w:shd w:val="clear" w:color="auto" w:fill="FFFFFF" w:themeFill="background1"/>
+        <w:spacing w:before="0" w:beforeAutospacing="off" w:after="0" w:afterAutospacing="off"/>
+        <w:rPr>
+          <w:rFonts w:ascii="Calibri" w:hAnsi="Calibri" w:eastAsia="Calibri" w:cs="Calibri" w:asciiTheme="minorAscii" w:hAnsiTheme="minorAscii" w:eastAsiaTheme="minorAscii" w:cstheme="minorAscii"/>
+          <w:b w:val="0"/>
+          <w:bCs w:val="0"/>
+          <w:i w:val="0"/>
+          <w:iCs w:val="0"/>
+          <w:caps w:val="0"/>
+          <w:smallCaps w:val="0"/>
+          <w:noProof w:val="0"/>
+          <w:color w:val="000000" w:themeColor="text1" w:themeTint="FF" w:themeShade="FF"/>
+          <w:sz w:val="28"/>
+          <w:szCs w:val="28"/>
+          <w:lang w:val="en-US"/>
+        </w:rPr>
+      </w:pPr>
+      <w:r>
+        <w:rPr>
+          <w:rFonts w:ascii="Calibri" w:hAnsi="Calibri" w:eastAsia="Calibri" w:cs="Calibri" w:asciiTheme="minorAscii" w:hAnsiTheme="minorAscii" w:eastAsiaTheme="minorAscii" w:cstheme="minorAscii"/>
+          <w:b w:val="0"/>
+          <w:bCs w:val="0"/>
+          <w:i w:val="0"/>
+          <w:iCs w:val="0"/>
+          <w:caps w:val="0"/>
+          <w:smallCaps w:val="0"/>
+          <w:noProof w:val="0"/>
+          <w:color w:val="000000" w:themeColor="text1" w:themeTint="FF" w:themeShade="FF"/>
+          <w:sz w:val="28"/>
+          <w:szCs w:val="28"/>
+          <w:lang w:val="en-US"/>
+        </w:rPr>
+        <w:t xml:space="preserve">We currently feel the free version should be </w:t>
+      </w:r>
+      <w:r>
+        <w:rPr>
+          <w:rFonts w:ascii="Calibri" w:hAnsi="Calibri" w:eastAsia="Calibri" w:cs="Calibri" w:asciiTheme="minorAscii" w:hAnsiTheme="minorAscii" w:eastAsiaTheme="minorAscii" w:cstheme="minorAscii"/>
+          <w:b w:val="0"/>
+          <w:bCs w:val="0"/>
+          <w:i w:val="0"/>
+          <w:iCs w:val="0"/>
+          <w:caps w:val="0"/>
+          <w:smallCaps w:val="0"/>
+          <w:noProof w:val="0"/>
+          <w:color w:val="000000" w:themeColor="text1" w:themeTint="FF" w:themeShade="FF"/>
+          <w:sz w:val="28"/>
+          <w:szCs w:val="28"/>
+          <w:lang w:val="en-US"/>
+        </w:rPr>
+        <w:t>suffecient</w:t>
+      </w:r>
+      <w:r>
+        <w:rPr>
+          <w:rFonts w:ascii="Calibri" w:hAnsi="Calibri" w:eastAsia="Calibri" w:cs="Calibri" w:asciiTheme="minorAscii" w:hAnsiTheme="minorAscii" w:eastAsiaTheme="minorAscii" w:cstheme="minorAscii"/>
+          <w:b w:val="0"/>
+          <w:bCs w:val="0"/>
+          <w:i w:val="0"/>
+          <w:iCs w:val="0"/>
+          <w:caps w:val="0"/>
+          <w:smallCaps w:val="0"/>
+          <w:noProof w:val="0"/>
+          <w:color w:val="000000" w:themeColor="text1" w:themeTint="FF" w:themeShade="FF"/>
+          <w:sz w:val="28"/>
+          <w:szCs w:val="28"/>
+          <w:lang w:val="en-US"/>
+        </w:rPr>
+        <w:t>, but an upgrade might be needed based on the results, further development of the project.</w:t>
+      </w:r>
+    </w:p>
+    <w:p>
+      <w:pPr>
+        <w:shd w:val="clear" w:color="auto" w:fill="FFFFFF" w:themeFill="background1"/>
+        <w:spacing w:before="0" w:beforeAutospacing="off" w:after="0" w:afterAutospacing="off"/>
+        <w:rPr>
+          <w:rFonts w:ascii="Calibri" w:hAnsi="Calibri" w:eastAsia="Calibri" w:cs="Calibri" w:asciiTheme="minorAscii" w:hAnsiTheme="minorAscii" w:eastAsiaTheme="minorAscii" w:cstheme="minorAscii"/>
+          <w:sz w:val="28"/>
+          <w:szCs w:val="28"/>
+        </w:rPr>
+      </w:pPr>
+    </w:p>
+    <w:p>
+      <w:pPr>
+        <w:shd w:val="clear" w:color="auto" w:fill="FFFFFF" w:themeFill="background1"/>
+        <w:spacing w:before="0" w:beforeAutospacing="off" w:after="0" w:afterAutospacing="off"/>
+        <w:rPr>
+          <w:rFonts w:ascii="Calibri" w:hAnsi="Calibri" w:eastAsia="Calibri" w:cs="Calibri" w:asciiTheme="minorAscii" w:hAnsiTheme="minorAscii" w:eastAsiaTheme="minorAscii" w:cstheme="minorAscii"/>
+          <w:b w:val="0"/>
+          <w:bCs w:val="0"/>
+          <w:i w:val="0"/>
+          <w:iCs w:val="0"/>
+          <w:caps w:val="0"/>
+          <w:smallCaps w:val="0"/>
+          <w:noProof w:val="0"/>
+          <w:color w:val="000000" w:themeColor="text1" w:themeTint="FF" w:themeShade="FF"/>
+          <w:sz w:val="28"/>
+          <w:szCs w:val="28"/>
+          <w:lang w:val="en-US"/>
+        </w:rPr>
+      </w:pPr>
+      <w:r>
+        <w:rPr>
+          <w:rFonts w:ascii="Calibri" w:hAnsi="Calibri" w:eastAsia="Calibri" w:cs="Calibri" w:asciiTheme="minorAscii" w:hAnsiTheme="minorAscii" w:eastAsiaTheme="minorAscii" w:cstheme="minorAscii"/>
+          <w:b w:val="0"/>
+          <w:bCs w:val="0"/>
+          <w:i w:val="0"/>
+          <w:iCs w:val="0"/>
+          <w:caps w:val="0"/>
+          <w:smallCaps w:val="0"/>
+          <w:noProof w:val="0"/>
+          <w:color w:val="000000" w:themeColor="text1" w:themeTint="FF" w:themeShade="FF"/>
+          <w:sz w:val="28"/>
+          <w:szCs w:val="28"/>
+          <w:lang w:val="en-US"/>
+        </w:rPr>
+        <w:t>Also</w:t>
+      </w:r>
+      <w:r>
+        <w:rPr>
+          <w:rFonts w:ascii="Calibri" w:hAnsi="Calibri" w:eastAsia="Calibri" w:cs="Calibri" w:asciiTheme="minorAscii" w:hAnsiTheme="minorAscii" w:eastAsiaTheme="minorAscii" w:cstheme="minorAscii"/>
+          <w:b w:val="0"/>
+          <w:bCs w:val="0"/>
+          <w:i w:val="0"/>
+          <w:iCs w:val="0"/>
+          <w:caps w:val="0"/>
+          <w:smallCaps w:val="0"/>
+          <w:noProof w:val="0"/>
+          <w:color w:val="000000" w:themeColor="text1" w:themeTint="FF" w:themeShade="FF"/>
+          <w:sz w:val="28"/>
+          <w:szCs w:val="28"/>
+          <w:lang w:val="en-US"/>
+        </w:rPr>
+        <w:t xml:space="preserve"> the description </w:t>
+      </w:r>
+      <w:r>
+        <w:rPr>
+          <w:rFonts w:ascii="Calibri" w:hAnsi="Calibri" w:eastAsia="Calibri" w:cs="Calibri" w:asciiTheme="minorAscii" w:hAnsiTheme="minorAscii" w:eastAsiaTheme="minorAscii" w:cstheme="minorAscii"/>
+          <w:b w:val="0"/>
+          <w:bCs w:val="0"/>
+          <w:i w:val="0"/>
+          <w:iCs w:val="0"/>
+          <w:caps w:val="0"/>
+          <w:smallCaps w:val="0"/>
+          <w:noProof w:val="0"/>
+          <w:color w:val="000000" w:themeColor="text1" w:themeTint="FF" w:themeShade="FF"/>
+          <w:sz w:val="28"/>
+          <w:szCs w:val="28"/>
+          <w:lang w:val="en-US"/>
+        </w:rPr>
+        <w:t>isn't</w:t>
+      </w:r>
+      <w:r>
+        <w:rPr>
+          <w:rFonts w:ascii="Calibri" w:hAnsi="Calibri" w:eastAsia="Calibri" w:cs="Calibri" w:asciiTheme="minorAscii" w:hAnsiTheme="minorAscii" w:eastAsiaTheme="minorAscii" w:cstheme="minorAscii"/>
+          <w:b w:val="0"/>
+          <w:bCs w:val="0"/>
+          <w:i w:val="0"/>
+          <w:iCs w:val="0"/>
+          <w:caps w:val="0"/>
+          <w:smallCaps w:val="0"/>
+          <w:noProof w:val="0"/>
+          <w:color w:val="000000" w:themeColor="text1" w:themeTint="FF" w:themeShade="FF"/>
+          <w:sz w:val="28"/>
+          <w:szCs w:val="28"/>
+          <w:lang w:val="en-US"/>
+        </w:rPr>
+        <w:t xml:space="preserve"> present for the following products:</w:t>
+      </w:r>
+    </w:p>
+    <w:p>
+      <w:pPr>
+        <w:shd w:val="clear" w:color="auto" w:fill="FFFFFF" w:themeFill="background1"/>
+        <w:spacing w:before="0" w:beforeAutospacing="off" w:after="0" w:afterAutospacing="off"/>
+        <w:rPr>
+          <w:rFonts w:ascii="Calibri" w:hAnsi="Calibri" w:eastAsia="Calibri" w:cs="Calibri" w:asciiTheme="minorAscii" w:hAnsiTheme="minorAscii" w:eastAsiaTheme="minorAscii" w:cstheme="minorAscii"/>
+          <w:sz w:val="28"/>
+          <w:szCs w:val="28"/>
+        </w:rPr>
+      </w:pPr>
+      <w:hyperlink r:id="R23edcb7ac9534b7d">
+        <w:r>
+          <w:rPr>
+            <w:rStyle w:val="Hyperlink"/>
+            <w:rFonts w:ascii="Calibri" w:hAnsi="Calibri" w:eastAsia="Calibri" w:cs="Calibri" w:asciiTheme="minorAscii" w:hAnsiTheme="minorAscii" w:eastAsiaTheme="minorAscii" w:cstheme="minorAscii"/>
+            <w:b w:val="0"/>
+            <w:bCs w:val="0"/>
+            <w:i w:val="0"/>
+            <w:iCs w:val="0"/>
+            <w:caps w:val="0"/>
+            <w:smallCaps w:val="0"/>
+            <w:noProof w:val="0"/>
+            <w:sz w:val="28"/>
+            <w:szCs w:val="28"/>
+            <w:lang w:val="en-US"/>
+          </w:rPr>
+          <w:t>https://clubartizen.com/product/upcycled-toran/</w:t>
+        </w:r>
+      </w:hyperlink>
+    </w:p>
+    <w:p>
+      <w:pPr>
+        <w:shd w:val="clear" w:color="auto" w:fill="FFFFFF" w:themeFill="background1"/>
+        <w:spacing w:before="0" w:beforeAutospacing="off" w:after="0" w:afterAutospacing="off"/>
+        <w:rPr>
+          <w:rFonts w:ascii="Calibri" w:hAnsi="Calibri" w:eastAsia="Calibri" w:cs="Calibri" w:asciiTheme="minorAscii" w:hAnsiTheme="minorAscii" w:eastAsiaTheme="minorAscii" w:cstheme="minorAscii"/>
+          <w:sz w:val="28"/>
+          <w:szCs w:val="28"/>
+        </w:rPr>
+      </w:pPr>
+      <w:hyperlink r:id="Rdf170101bc684a72">
+        <w:r>
+          <w:rPr>
+            <w:rStyle w:val="Hyperlink"/>
+            <w:rFonts w:ascii="Calibri" w:hAnsi="Calibri" w:eastAsia="Calibri" w:cs="Calibri" w:asciiTheme="minorAscii" w:hAnsiTheme="minorAscii" w:eastAsiaTheme="minorAscii" w:cstheme="minorAscii"/>
+            <w:b w:val="0"/>
+            <w:bCs w:val="0"/>
+            <w:i w:val="0"/>
+            <w:iCs w:val="0"/>
+            <w:caps w:val="0"/>
+            <w:smallCaps w:val="0"/>
+            <w:noProof w:val="0"/>
+            <w:sz w:val="28"/>
+            <w:szCs w:val="28"/>
+            <w:lang w:val="en-US"/>
+          </w:rPr>
+          <w:t>https://clubartizen.com/product/embroidered-keychain/</w:t>
+        </w:r>
+      </w:hyperlink>
+    </w:p>
+    <w:p>
+      <w:pPr>
+        <w:shd w:val="clear" w:color="auto" w:fill="FFFFFF" w:themeFill="background1"/>
+        <w:spacing w:before="0" w:beforeAutospacing="off" w:after="0" w:afterAutospacing="off"/>
+        <w:rPr>
+          <w:rFonts w:ascii="Calibri" w:hAnsi="Calibri" w:eastAsia="Calibri" w:cs="Calibri" w:asciiTheme="minorAscii" w:hAnsiTheme="minorAscii" w:eastAsiaTheme="minorAscii" w:cstheme="minorAscii"/>
+          <w:sz w:val="28"/>
+          <w:szCs w:val="28"/>
+        </w:rPr>
+      </w:pPr>
+      <w:hyperlink r:id="Ra788bd99fcf341b4">
+        <w:r>
+          <w:rPr>
+            <w:rStyle w:val="Hyperlink"/>
+            <w:rFonts w:ascii="Calibri" w:hAnsi="Calibri" w:eastAsia="Calibri" w:cs="Calibri" w:asciiTheme="minorAscii" w:hAnsiTheme="minorAscii" w:eastAsiaTheme="minorAscii" w:cstheme="minorAscii"/>
+            <w:b w:val="0"/>
+            <w:bCs w:val="0"/>
+            <w:i w:val="0"/>
+            <w:iCs w:val="0"/>
+            <w:caps w:val="0"/>
+            <w:smallCaps w:val="0"/>
+            <w:noProof w:val="0"/>
+            <w:sz w:val="28"/>
+            <w:szCs w:val="28"/>
+            <w:lang w:val="en-US"/>
+          </w:rPr>
+          <w:t>https://clubartizen.com/product/embroidered-specs-case/</w:t>
+        </w:r>
+      </w:hyperlink>
+    </w:p>
+    <w:p>
+      <w:pPr>
+        <w:shd w:val="clear" w:color="auto" w:fill="FFFFFF" w:themeFill="background1"/>
+        <w:spacing w:before="0" w:beforeAutospacing="off" w:after="0" w:afterAutospacing="off"/>
+        <w:rPr>
+          <w:rFonts w:ascii="Calibri" w:hAnsi="Calibri" w:eastAsia="Calibri" w:cs="Calibri" w:asciiTheme="minorAscii" w:hAnsiTheme="minorAscii" w:eastAsiaTheme="minorAscii" w:cstheme="minorAscii"/>
+          <w:sz w:val="28"/>
+          <w:szCs w:val="28"/>
+        </w:rPr>
+      </w:pPr>
+      <w:hyperlink r:id="R999e4954854b4b42">
+        <w:r>
+          <w:rPr>
+            <w:rStyle w:val="Hyperlink"/>
+            <w:rFonts w:ascii="Calibri" w:hAnsi="Calibri" w:eastAsia="Calibri" w:cs="Calibri" w:asciiTheme="minorAscii" w:hAnsiTheme="minorAscii" w:eastAsiaTheme="minorAscii" w:cstheme="minorAscii"/>
+            <w:b w:val="0"/>
+            <w:bCs w:val="0"/>
+            <w:i w:val="0"/>
+            <w:iCs w:val="0"/>
+            <w:caps w:val="0"/>
+            <w:smallCaps w:val="0"/>
+            <w:noProof w:val="0"/>
+            <w:sz w:val="28"/>
+            <w:szCs w:val="28"/>
+            <w:lang w:val="en-US"/>
+          </w:rPr>
+          <w:t>https://clubartizen.com/product/embroidered-potli-bag/</w:t>
+        </w:r>
+      </w:hyperlink>
+    </w:p>
+    <w:p>
+      <w:pPr>
+        <w:shd w:val="clear" w:color="auto" w:fill="FFFFFF" w:themeFill="background1"/>
+        <w:spacing w:before="0" w:beforeAutospacing="off" w:after="0" w:afterAutospacing="off"/>
+        <w:rPr>
+          <w:rFonts w:ascii="Calibri" w:hAnsi="Calibri" w:eastAsia="Calibri" w:cs="Calibri" w:asciiTheme="minorAscii" w:hAnsiTheme="minorAscii" w:eastAsiaTheme="minorAscii" w:cstheme="minorAscii"/>
+          <w:sz w:val="28"/>
+          <w:szCs w:val="28"/>
+        </w:rPr>
+      </w:pPr>
+      <w:hyperlink r:id="Rdd637876781e48a1">
+        <w:r>
+          <w:rPr>
+            <w:rStyle w:val="Hyperlink"/>
+            <w:rFonts w:ascii="Calibri" w:hAnsi="Calibri" w:eastAsia="Calibri" w:cs="Calibri" w:asciiTheme="minorAscii" w:hAnsiTheme="minorAscii" w:eastAsiaTheme="minorAscii" w:cstheme="minorAscii"/>
+            <w:b w:val="0"/>
+            <w:bCs w:val="0"/>
+            <w:i w:val="0"/>
+            <w:iCs w:val="0"/>
+            <w:caps w:val="0"/>
+            <w:smallCaps w:val="0"/>
+            <w:noProof w:val="0"/>
+            <w:sz w:val="28"/>
+            <w:szCs w:val="28"/>
+            <w:lang w:val="en-US"/>
+          </w:rPr>
+          <w:t>https://clubartizen.com/product/punja-dhurrie-laptop-sleeve-customizable/</w:t>
+        </w:r>
+      </w:hyperlink>
+    </w:p>
+    <w:p>
+      <w:pPr>
+        <w:shd w:val="clear" w:color="auto" w:fill="FFFFFF" w:themeFill="background1"/>
+        <w:spacing w:before="0" w:beforeAutospacing="off" w:after="0" w:afterAutospacing="off"/>
+        <w:rPr>
+          <w:rFonts w:ascii="Calibri" w:hAnsi="Calibri" w:eastAsia="Calibri" w:cs="Calibri" w:asciiTheme="minorAscii" w:hAnsiTheme="minorAscii" w:eastAsiaTheme="minorAscii" w:cstheme="minorAscii"/>
+          <w:sz w:val="28"/>
+          <w:szCs w:val="28"/>
+        </w:rPr>
+      </w:pPr>
+      <w:hyperlink r:id="Rdadf8d0d062148ee">
+        <w:r>
+          <w:rPr>
+            <w:rStyle w:val="Hyperlink"/>
+            <w:rFonts w:ascii="Calibri" w:hAnsi="Calibri" w:eastAsia="Calibri" w:cs="Calibri" w:asciiTheme="minorAscii" w:hAnsiTheme="minorAscii" w:eastAsiaTheme="minorAscii" w:cstheme="minorAscii"/>
+            <w:b w:val="0"/>
+            <w:bCs w:val="0"/>
+            <w:i w:val="0"/>
+            <w:iCs w:val="0"/>
+            <w:caps w:val="0"/>
+            <w:smallCaps w:val="0"/>
+            <w:noProof w:val="0"/>
+            <w:sz w:val="28"/>
+            <w:szCs w:val="28"/>
+            <w:lang w:val="en-US"/>
+          </w:rPr>
+          <w:t>https://clubartizen.com/product/yellow-punja-dhurrie-placemat/</w:t>
+        </w:r>
+      </w:hyperlink>
+    </w:p>
+    <w:p>
+      <w:pPr>
+        <w:shd w:val="clear" w:color="auto" w:fill="FFFFFF" w:themeFill="background1"/>
+        <w:spacing w:before="0" w:beforeAutospacing="off" w:after="0" w:afterAutospacing="off"/>
+        <w:rPr>
+          <w:rFonts w:ascii="Calibri" w:hAnsi="Calibri" w:eastAsia="Calibri" w:cs="Calibri" w:asciiTheme="minorAscii" w:hAnsiTheme="minorAscii" w:eastAsiaTheme="minorAscii" w:cstheme="minorAscii"/>
+          <w:sz w:val="28"/>
+          <w:szCs w:val="28"/>
+        </w:rPr>
+      </w:pPr>
+      <w:hyperlink r:id="R5924700741b14500">
+        <w:r>
+          <w:rPr>
+            <w:rStyle w:val="Hyperlink"/>
+            <w:rFonts w:ascii="Calibri" w:hAnsi="Calibri" w:eastAsia="Calibri" w:cs="Calibri" w:asciiTheme="minorAscii" w:hAnsiTheme="minorAscii" w:eastAsiaTheme="minorAscii" w:cstheme="minorAscii"/>
+            <w:b w:val="0"/>
+            <w:bCs w:val="0"/>
+            <w:i w:val="0"/>
+            <w:iCs w:val="0"/>
+            <w:caps w:val="0"/>
+            <w:smallCaps w:val="0"/>
+            <w:noProof w:val="0"/>
+            <w:color w:val="000000" w:themeColor="text1" w:themeTint="FF" w:themeShade="FF"/>
+            <w:sz w:val="28"/>
+            <w:szCs w:val="28"/>
+            <w:lang w:val="en-US"/>
+          </w:rPr>
+          <w:t>https://clubartizen.com/product/handmade-newspaper-bowl-small/</w:t>
+        </w:r>
+      </w:hyperlink>
+    </w:p>
+    <w:p>
+      <w:pPr>
+        <w:pStyle w:val="Normal"/>
+        <w:rPr>
+          <w:sz w:val="32"/>
+          <w:szCs w:val="32"/>
+        </w:rPr>
+      </w:pPr>
     </w:p>
     <w:p>
       <w:pPr>
@@ -1753,6 +3060,16 @@
     <w:semiHidden/>
     <w:unhideWhenUsed/>
   </w:style>
+  <w:style xmlns:w14="http://schemas.microsoft.com/office/word/2010/wordml" xmlns:mc="http://schemas.openxmlformats.org/markup-compatibility/2006" xmlns:w="http://schemas.openxmlformats.org/wordprocessingml/2006/main" w:type="character" w:styleId="Hyperlink" mc:Ignorable="w14">
+    <w:name xmlns:w="http://schemas.openxmlformats.org/wordprocessingml/2006/main" w:val="Hyperlink"/>
+    <w:basedOn xmlns:w="http://schemas.openxmlformats.org/wordprocessingml/2006/main" w:val="DefaultParagraphFont"/>
+    <w:uiPriority xmlns:w="http://schemas.openxmlformats.org/wordprocessingml/2006/main" w:val="99"/>
+    <w:unhideWhenUsed xmlns:w="http://schemas.openxmlformats.org/wordprocessingml/2006/main"/>
+    <w:rPr xmlns:w="http://schemas.openxmlformats.org/wordprocessingml/2006/main">
+      <w:color w:val="0563C1" w:themeColor="hyperlink"/>
+      <w:u w:val="single"/>
+    </w:rPr>
+  </w:style>
 </w:styles>
 </file>
 

</xml_diff>

<commit_message>
updated status tracker and mom
</commit_message>
<xml_diff>
--- a/MoM/MOM Meet Report.docx
+++ b/MoM/MOM Meet Report.docx
@@ -1734,143 +1734,221 @@
         </w:rPr>
       </w:pPr>
       <w:r>
+        <w:rPr>
+          <w:sz w:val="32"/>
+          <w:szCs w:val="32"/>
+        </w:rPr>
+      </w:r>
+    </w:p>
+    <w:p>
+      <w:pPr>
+        <w:pStyle w:val="Normal"/>
+        <w:rPr>
+          <w:sz w:val="32"/>
+          <w:szCs w:val="32"/>
+        </w:rPr>
+      </w:pPr>
+      <w:r>
+        <w:rPr>
+          <w:sz w:val="32"/>
+          <w:szCs w:val="32"/>
+        </w:rPr>
+        <w:t>MOM:Meet 9 (30</w:t>
+      </w:r>
+      <w:r>
+        <w:rPr>
+          <w:sz w:val="32"/>
+          <w:szCs w:val="32"/>
+          <w:vertAlign w:val="superscript"/>
+        </w:rPr>
+        <w:t>th</w:t>
+      </w:r>
+      <w:r>
+        <w:rPr>
+          <w:sz w:val="32"/>
+          <w:szCs w:val="32"/>
+        </w:rPr>
+        <w:t xml:space="preserve"> March 2024)</w:t>
+      </w:r>
+    </w:p>
+    <w:p>
+      <w:pPr>
+        <w:pStyle w:val="Normal"/>
+        <w:rPr>
+          <w:sz w:val="32"/>
+          <w:szCs w:val="32"/>
+        </w:rPr>
+      </w:pPr>
+      <w:r>
+        <w:rPr>
+          <w:sz w:val="32"/>
+          <w:szCs w:val="32"/>
+        </w:rPr>
+        <w:t>Minutes of Meeting: Project Update and Further Requirements Elicitation Session</w:t>
+      </w:r>
+    </w:p>
+    <w:p>
+      <w:pPr>
+        <w:pStyle w:val="Normal"/>
+        <w:rPr>
+          <w:sz w:val="32"/>
+          <w:szCs w:val="32"/>
+        </w:rPr>
+      </w:pPr>
+      <w:r>
+        <w:rPr>
+          <w:sz w:val="32"/>
+          <w:szCs w:val="32"/>
+        </w:rPr>
+      </w:r>
+    </w:p>
+    <w:p>
+      <w:pPr>
+        <w:pStyle w:val="Normal"/>
+        <w:rPr>
+          <w:sz w:val="32"/>
+          <w:szCs w:val="32"/>
+        </w:rPr>
+      </w:pPr>
+      <w:r>
+        <w:rPr>
+          <w:sz w:val="32"/>
+          <w:szCs w:val="32"/>
+        </w:rPr>
+        <w:t>In the meeting scheduled for 30th March’24, we discussed the current progress and milestones of the project achieved. Comprehensively explaining, the tasks of web crawling(check for new products listed on the website), feature to add story on Instagram have been implemented. Our team’s current focus is to work on hosting the website and giving access to the client as soon as possible. Along with this, replication of caption styles from products to other buckets like craft stories and blogs will be done. Further we discussed the new proposal of features like extending our website’s use cases to another platform like LinkedIn, adding recognizable features to the content posted during national holidays or special occasions, and finally just enhancing the overall performance of the website itself.</w:t>
+      </w:r>
+    </w:p>
+    <w:p>
+      <w:pPr>
+        <w:pStyle w:val="Normal"/>
+        <w:rPr>
+          <w:sz w:val="32"/>
+          <w:szCs w:val="32"/>
+        </w:rPr>
+      </w:pPr>
+      <w:r>
+        <w:rPr>
+          <w:sz w:val="32"/>
+          <w:szCs w:val="32"/>
+        </w:rPr>
+      </w:r>
+    </w:p>
+    <w:p>
+      <w:pPr>
+        <w:pStyle w:val="Normal"/>
+        <w:rPr>
+          <w:sz w:val="32"/>
+          <w:szCs w:val="32"/>
+        </w:rPr>
+      </w:pPr>
+      <w:r>
+        <w:rPr>
+          <w:sz w:val="32"/>
+          <w:szCs w:val="32"/>
+        </w:rPr>
+        <w:t>The client is encouraged to provide specifics on additional requirements, preferences for new features, and any particular insights or analytics needed. And the team is required to evaluate the technical and operational feasibility of integrating new enhancements and features.</w:t>
+      </w:r>
+    </w:p>
+    <w:p>
+      <w:pPr>
+        <w:pStyle w:val="Normal"/>
+        <w:rPr>
+          <w:sz w:val="32"/>
+          <w:szCs w:val="32"/>
+        </w:rPr>
+      </w:pPr>
+      <w:r>
+        <w:rPr>
+          <w:sz w:val="32"/>
+          <w:szCs w:val="32"/>
+        </w:rPr>
+      </w:r>
+    </w:p>
+    <w:p>
+      <w:pPr>
+        <w:pStyle w:val="Normal"/>
+        <w:rPr>
+          <w:sz w:val="32"/>
+          <w:szCs w:val="32"/>
+        </w:rPr>
+      </w:pPr>
+      <w:r>
+        <w:rPr>
+          <w:sz w:val="32"/>
+          <w:szCs w:val="32"/>
+        </w:rPr>
+        <w:t>Henceforth, both the team and client will be reviewing the proposed new features and scalability plans.</w:t>
+      </w:r>
+    </w:p>
+    <w:p>
+      <w:pPr>
+        <w:pStyle w:val="Normal"/>
+        <w:spacing w:before="0" w:after="160"/>
+        <w:rPr>
+          <w:sz w:val="32"/>
+          <w:szCs w:val="32"/>
+        </w:rPr>
+      </w:pPr>
+      <w:r>
+        <w:rPr>
+          <w:sz w:val="32"/>
+          <w:szCs w:val="32"/>
+        </w:rPr>
+        <w:t>MOM:Meet 9 (</w:t>
+      </w:r>
+      <w:r>
+        <w:rPr>
+          <w:sz w:val="32"/>
+          <w:szCs w:val="32"/>
+        </w:rPr>
+        <w:t>3</w:t>
+      </w:r>
+      <w:r>
+        <w:rPr>
+          <w:sz w:val="32"/>
+          <w:szCs w:val="32"/>
+          <w:vertAlign w:val="superscript"/>
+        </w:rPr>
+        <w:t>rd</w:t>
+      </w:r>
+      <w:r>
+        <w:rPr>
+          <w:sz w:val="32"/>
+          <w:szCs w:val="32"/>
+        </w:rPr>
+        <w:t xml:space="preserve"> </w:t>
+      </w:r>
+      <w:r>
+        <w:rPr>
+          <w:sz w:val="32"/>
+          <w:szCs w:val="32"/>
+        </w:rPr>
+        <w:t>April</w:t>
+      </w:r>
+      <w:r>
+        <w:rPr>
+          <w:sz w:val="32"/>
+          <w:szCs w:val="32"/>
+        </w:rPr>
+        <w:t xml:space="preserve"> 2024)</w:t>
+      </w:r>
+    </w:p>
+    <w:p>
+      <w:pPr>
+        <w:pStyle w:val="Normal"/>
+        <w:spacing w:before="0" w:after="160"/>
+        <w:rPr>
+          <w:sz w:val="32"/>
+          <w:szCs w:val="32"/>
+        </w:rPr>
+      </w:pPr>
+      <w:r>
         <w:rPr/>
       </w:r>
     </w:p>
     <w:p>
       <w:pPr>
         <w:pStyle w:val="Normal"/>
-        <w:rPr>
-          <w:sz w:val="32"/>
-          <w:szCs w:val="32"/>
-        </w:rPr>
-      </w:pPr>
-      <w:r>
-        <w:rPr>
-          <w:sz w:val="32"/>
-          <w:szCs w:val="32"/>
-        </w:rPr>
-        <w:t>MOM:Meet 9 (30</w:t>
-      </w:r>
-      <w:r>
-        <w:rPr>
-          <w:sz w:val="32"/>
-          <w:szCs w:val="32"/>
-          <w:vertAlign w:val="superscript"/>
-        </w:rPr>
-        <w:t>th</w:t>
-      </w:r>
-      <w:r>
-        <w:rPr>
-          <w:sz w:val="32"/>
-          <w:szCs w:val="32"/>
-        </w:rPr>
-        <w:t xml:space="preserve"> March 2024)</w:t>
-      </w:r>
-    </w:p>
-    <w:p>
-      <w:pPr>
-        <w:pStyle w:val="Normal"/>
-        <w:rPr>
-          <w:sz w:val="32"/>
-          <w:szCs w:val="32"/>
-        </w:rPr>
-      </w:pPr>
-      <w:r>
-        <w:rPr>
-          <w:sz w:val="32"/>
-          <w:szCs w:val="32"/>
-        </w:rPr>
-        <w:t>Minutes of Meeting: Project Update and Further Requirements Elicitation Session</w:t>
-      </w:r>
-    </w:p>
-    <w:p>
-      <w:pPr>
-        <w:pStyle w:val="Normal"/>
-        <w:rPr>
-          <w:sz w:val="32"/>
-          <w:szCs w:val="32"/>
-        </w:rPr>
-      </w:pPr>
-      <w:r>
-        <w:rPr/>
-      </w:r>
-    </w:p>
-    <w:p>
-      <w:pPr>
-        <w:pStyle w:val="Normal"/>
-        <w:rPr>
-          <w:sz w:val="32"/>
-          <w:szCs w:val="32"/>
-        </w:rPr>
-      </w:pPr>
-      <w:r>
-        <w:rPr>
-          <w:sz w:val="32"/>
-          <w:szCs w:val="32"/>
-        </w:rPr>
-        <w:t>In the meeting scheduled for 30th March’24, we discussed the current progress and milestones of the project achieved. Comprehensively explaining, the tasks of web crawling(check for new products listed on the website), feature to add story on Instagram have been implemented. Our team’s current focus is to work on hosting the website and giving access to the client as soon as possible. Along with this, replication of caption styles from products to other buckets like craft stories and blogs will be done. Further we discussed the new proposal of features like extending our website’s use cases to another platform like LinkedIn, adding recognizable features to the content posted during national holidays or special occasions, and finally just enhancing the overall performance of the website itself.</w:t>
-      </w:r>
-    </w:p>
-    <w:p>
-      <w:pPr>
-        <w:pStyle w:val="Normal"/>
-        <w:rPr>
-          <w:sz w:val="32"/>
-          <w:szCs w:val="32"/>
-        </w:rPr>
-      </w:pPr>
-      <w:r>
-        <w:rPr/>
-      </w:r>
-    </w:p>
-    <w:p>
-      <w:pPr>
-        <w:pStyle w:val="Normal"/>
-        <w:rPr>
-          <w:sz w:val="32"/>
-          <w:szCs w:val="32"/>
-        </w:rPr>
-      </w:pPr>
-      <w:r>
-        <w:rPr>
-          <w:sz w:val="32"/>
-          <w:szCs w:val="32"/>
-        </w:rPr>
-        <w:t>The client is encouraged to provide specifics on additional requirements, preferences for new features, and any particular insights or analytics needed. And the team is required to evaluate the technical and operational feasibility of integrating new enhancements and features.</w:t>
-      </w:r>
-    </w:p>
-    <w:p>
-      <w:pPr>
-        <w:pStyle w:val="Normal"/>
-        <w:rPr>
-          <w:sz w:val="32"/>
-          <w:szCs w:val="32"/>
-        </w:rPr>
-      </w:pPr>
-      <w:r>
-        <w:rPr/>
-      </w:r>
-    </w:p>
-    <w:p>
-      <w:pPr>
-        <w:pStyle w:val="Normal"/>
-        <w:rPr>
-          <w:sz w:val="32"/>
-          <w:szCs w:val="32"/>
-        </w:rPr>
-      </w:pPr>
-      <w:r>
-        <w:rPr>
-          <w:sz w:val="32"/>
-          <w:szCs w:val="32"/>
-        </w:rPr>
-        <w:t>Henceforth, both the team and client will be reviewing the proposed new features and scalability plans.</w:t>
-      </w:r>
-    </w:p>
-    <w:p>
-      <w:pPr>
-        <w:pStyle w:val="Normal"/>
         <w:spacing w:before="0" w:after="160"/>
         <w:rPr>
           <w:sz w:val="32"/>
@@ -1878,7 +1956,198 @@
         </w:rPr>
       </w:pPr>
       <w:r>
-        <w:rPr/>
+        <w:rPr>
+          <w:b/>
+          <w:bCs/>
+          <w:sz w:val="32"/>
+          <w:szCs w:val="32"/>
+        </w:rPr>
+        <w:t>Objective</w:t>
+      </w:r>
+      <w:r>
+        <w:rPr>
+          <w:sz w:val="32"/>
+          <w:szCs w:val="32"/>
+        </w:rPr>
+        <w:t>:</w:t>
+      </w:r>
+    </w:p>
+    <w:p>
+      <w:pPr>
+        <w:pStyle w:val="Normal"/>
+        <w:spacing w:before="0" w:after="160"/>
+        <w:rPr>
+          <w:sz w:val="32"/>
+          <w:szCs w:val="32"/>
+        </w:rPr>
+      </w:pPr>
+      <w:r>
+        <w:rPr>
+          <w:sz w:val="32"/>
+          <w:szCs w:val="32"/>
+        </w:rPr>
+        <w:t>The team met to discuss project completion and current testing progress.</w:t>
+      </w:r>
+    </w:p>
+    <w:p>
+      <w:pPr>
+        <w:pStyle w:val="Normal"/>
+        <w:spacing w:before="0" w:after="160"/>
+        <w:rPr>
+          <w:sz w:val="32"/>
+          <w:szCs w:val="32"/>
+        </w:rPr>
+      </w:pPr>
+      <w:r>
+        <w:rPr>
+          <w:sz w:val="32"/>
+          <w:szCs w:val="32"/>
+        </w:rPr>
+        <w:t>The meeting commenced with a review of the project timeline given by the client which is proposed as 15th April’24.</w:t>
+      </w:r>
+    </w:p>
+    <w:p>
+      <w:pPr>
+        <w:pStyle w:val="Normal"/>
+        <w:spacing w:before="0" w:after="160"/>
+        <w:rPr>
+          <w:sz w:val="32"/>
+          <w:szCs w:val="32"/>
+        </w:rPr>
+      </w:pPr>
+      <w:r>
+        <w:rPr>
+          <w:sz w:val="32"/>
+          <w:szCs w:val="32"/>
+        </w:rPr>
+        <w:t>The status of software testing was discussed. It was noted that testing activities are being done with respect to our dummy account.</w:t>
+      </w:r>
+    </w:p>
+    <w:p>
+      <w:pPr>
+        <w:pStyle w:val="Normal"/>
+        <w:spacing w:before="0" w:after="160"/>
+        <w:rPr>
+          <w:sz w:val="32"/>
+          <w:szCs w:val="32"/>
+        </w:rPr>
+      </w:pPr>
+      <w:r>
+        <w:rPr>
+          <w:sz w:val="32"/>
+          <w:szCs w:val="32"/>
+        </w:rPr>
+        <w:t>Issues encountered during testing were highlighted, including fixing the captions of blogs and craft stories.</w:t>
+      </w:r>
+    </w:p>
+    <w:p>
+      <w:pPr>
+        <w:pStyle w:val="Normal"/>
+        <w:spacing w:before="0" w:after="160"/>
+        <w:rPr>
+          <w:sz w:val="32"/>
+          <w:szCs w:val="32"/>
+        </w:rPr>
+      </w:pPr>
+      <w:r>
+        <w:rPr>
+          <w:sz w:val="32"/>
+          <w:szCs w:val="32"/>
+        </w:rPr>
+        <w:t>The team is further working towards the making of View Schedule page.</w:t>
+      </w:r>
+    </w:p>
+    <w:p>
+      <w:pPr>
+        <w:pStyle w:val="Normal"/>
+        <w:spacing w:before="0" w:after="160"/>
+        <w:rPr>
+          <w:sz w:val="32"/>
+          <w:szCs w:val="32"/>
+        </w:rPr>
+      </w:pPr>
+      <w:r>
+        <w:rPr>
+          <w:sz w:val="32"/>
+          <w:szCs w:val="32"/>
+        </w:rPr>
+        <w:t>Team members are required to prioritize and resolve testing issues by deadline.</w:t>
+      </w:r>
+    </w:p>
+    <w:p>
+      <w:pPr>
+        <w:pStyle w:val="Normal"/>
+        <w:spacing w:before="0" w:after="160"/>
+        <w:rPr>
+          <w:sz w:val="32"/>
+          <w:szCs w:val="32"/>
+        </w:rPr>
+      </w:pPr>
+      <w:r>
+        <w:rPr>
+          <w:sz w:val="32"/>
+          <w:szCs w:val="32"/>
+        </w:rPr>
+      </w:r>
+    </w:p>
+    <w:p>
+      <w:pPr>
+        <w:pStyle w:val="Normal"/>
+        <w:spacing w:before="0" w:after="160"/>
+        <w:rPr>
+          <w:sz w:val="32"/>
+          <w:szCs w:val="32"/>
+        </w:rPr>
+      </w:pPr>
+      <w:r>
+        <w:rPr>
+          <w:b/>
+          <w:bCs/>
+          <w:sz w:val="32"/>
+          <w:szCs w:val="32"/>
+        </w:rPr>
+        <w:t>Next Steps</w:t>
+      </w:r>
+      <w:r>
+        <w:rPr>
+          <w:sz w:val="32"/>
+          <w:szCs w:val="32"/>
+        </w:rPr>
+        <w:t>:</w:t>
+      </w:r>
+    </w:p>
+    <w:p>
+      <w:pPr>
+        <w:pStyle w:val="Normal"/>
+        <w:spacing w:before="0" w:after="160"/>
+        <w:rPr>
+          <w:sz w:val="32"/>
+          <w:szCs w:val="32"/>
+        </w:rPr>
+      </w:pPr>
+      <w:r>
+        <w:rPr>
+          <w:sz w:val="32"/>
+          <w:szCs w:val="32"/>
+        </w:rPr>
+        <w:t>- Continue with ongoing testing activities.</w:t>
+      </w:r>
+    </w:p>
+    <w:p>
+      <w:pPr>
+        <w:pStyle w:val="Normal"/>
+        <w:spacing w:before="0" w:after="160"/>
+        <w:rPr>
+          <w:sz w:val="32"/>
+          <w:szCs w:val="32"/>
+        </w:rPr>
+      </w:pPr>
+      <w:r>
+        <w:rPr>
+          <w:sz w:val="32"/>
+          <w:szCs w:val="32"/>
+        </w:rPr>
+        <w:t>- Regular updates will be shared with the team regarding progress.</w:t>
       </w:r>
     </w:p>
     <w:sectPr>
@@ -2289,6 +2558,7 @@
     <w:qFormat/>
     <w:pPr>
       <w:widowControl/>
+      <w:suppressAutoHyphens w:val="true"/>
       <w:bidi w:val="0"/>
       <w:spacing w:lineRule="auto" w:line="259" w:before="0" w:after="160"/>
       <w:jc w:val="left"/>

</xml_diff>